<commit_message>
Use case small update
</commit_message>
<xml_diff>
--- a/Diagrammer/use case landlyst.docx
+++ b/Diagrammer/use case landlyst.docx
@@ -1,6 +1,6 @@
 
 <file path=word/document.xml><?xml version="1.0" encoding="utf-8"?>
-<w:document xmlns:wpc="http://schemas.microsoft.com/office/word/2010/wordprocessingCanvas" xmlns:cx="http://schemas.microsoft.com/office/drawing/2014/chartex" xmlns:cx1="http://schemas.microsoft.com/office/drawing/2015/9/8/chartex" xmlns:cx2="http://schemas.microsoft.com/office/drawing/2015/10/21/chartex" xmlns:cx3="http://schemas.microsoft.com/office/drawing/2016/5/9/chartex" xmlns:cx4="http://schemas.microsoft.com/office/drawing/2016/5/10/chartex" xmlns:cx5="http://schemas.microsoft.com/office/drawing/2016/5/11/chartex" xmlns:cx6="http://schemas.microsoft.com/office/drawing/2016/5/12/chartex" xmlns:cx7="http://schemas.microsoft.com/office/drawing/2016/5/13/chartex" xmlns:cx8="http://schemas.microsoft.com/office/drawing/2016/5/14/chartex" xmlns:mc="http://schemas.openxmlformats.org/markup-compatibility/2006" xmlns:aink="http://schemas.microsoft.com/office/drawing/2016/ink" xmlns:am3d="http://schemas.microsoft.com/office/drawing/2017/model3d" xmlns:o="urn:schemas-microsoft-com:office:office" xmlns:r="http://schemas.openxmlformats.org/officeDocument/2006/relationships" xmlns:m="http://schemas.openxmlformats.org/officeDocument/2006/math" xmlns:v="urn:schemas-microsoft-com:vml" xmlns:wp14="http://schemas.microsoft.com/office/word/2010/wordprocessingDrawing" xmlns:wp="http://schemas.openxmlformats.org/drawingml/2006/wordprocessingDrawing" xmlns:w10="urn:schemas-microsoft-com:office:word" xmlns:w="http://schemas.openxmlformats.org/wordprocessingml/2006/main" xmlns:w14="http://schemas.microsoft.com/office/word/2010/wordml" xmlns:w15="http://schemas.microsoft.com/office/word/2012/wordml" xmlns:w16cid="http://schemas.microsoft.com/office/word/2016/wordml/cid" xmlns:w16se="http://schemas.microsoft.com/office/word/2015/wordml/symex" xmlns:wpg="http://schemas.microsoft.com/office/word/2010/wordprocessingGroup" xmlns:wpi="http://schemas.microsoft.com/office/word/2010/wordprocessingInk" xmlns:wne="http://schemas.microsoft.com/office/word/2006/wordml" xmlns:wps="http://schemas.microsoft.com/office/word/2010/wordprocessingShape" mc:Ignorable="w14 w15 w16se w16cid wp14">
+<w:document xmlns:wpc="http://schemas.microsoft.com/office/word/2010/wordprocessingCanvas" xmlns:cx="http://schemas.microsoft.com/office/drawing/2014/chartex" xmlns:cx1="http://schemas.microsoft.com/office/drawing/2015/9/8/chartex" xmlns:cx2="http://schemas.microsoft.com/office/drawing/2015/10/21/chartex" xmlns:cx3="http://schemas.microsoft.com/office/drawing/2016/5/9/chartex" xmlns:cx4="http://schemas.microsoft.com/office/drawing/2016/5/10/chartex" xmlns:cx5="http://schemas.microsoft.com/office/drawing/2016/5/11/chartex" xmlns:cx6="http://schemas.microsoft.com/office/drawing/2016/5/12/chartex" xmlns:cx7="http://schemas.microsoft.com/office/drawing/2016/5/13/chartex" xmlns:cx8="http://schemas.microsoft.com/office/drawing/2016/5/14/chartex" xmlns:mc="http://schemas.openxmlformats.org/markup-compatibility/2006" xmlns:aink="http://schemas.microsoft.com/office/drawing/2016/ink" xmlns:am3d="http://schemas.microsoft.com/office/drawing/2017/model3d" xmlns:o="urn:schemas-microsoft-com:office:office" xmlns:r="http://schemas.openxmlformats.org/officeDocument/2006/relationships" xmlns:m="http://schemas.openxmlformats.org/officeDocument/2006/math" xmlns:v="urn:schemas-microsoft-com:vml" xmlns:wp14="http://schemas.microsoft.com/office/word/2010/wordprocessingDrawing" xmlns:wp="http://schemas.openxmlformats.org/drawingml/2006/wordprocessingDrawing" xmlns:w10="urn:schemas-microsoft-com:office:word" xmlns:w="http://schemas.openxmlformats.org/wordprocessingml/2006/main" xmlns:w14="http://schemas.microsoft.com/office/word/2010/wordml" xmlns:w15="http://schemas.microsoft.com/office/word/2012/wordml" xmlns:w16cex="http://schemas.microsoft.com/office/word/2018/wordml/cex" xmlns:w16cid="http://schemas.microsoft.com/office/word/2016/wordml/cid" xmlns:w16="http://schemas.microsoft.com/office/word/2018/wordml" xmlns:w16se="http://schemas.microsoft.com/office/word/2015/wordml/symex" xmlns:wpg="http://schemas.microsoft.com/office/word/2010/wordprocessingGroup" xmlns:wpi="http://schemas.microsoft.com/office/word/2010/wordprocessingInk" xmlns:wne="http://schemas.microsoft.com/office/word/2006/wordml" xmlns:wps="http://schemas.microsoft.com/office/word/2010/wordprocessingShape" mc:Ignorable="w14 w15 w16se w16cid w16 w16cex wp14">
   <w:body>
     <w:tbl>
       <w:tblPr>
@@ -73,10 +73,7 @@
               </w:rPr>
             </w:pPr>
             <w:r>
-              <w:t xml:space="preserve">book </w:t>
-            </w:r>
-            <w:r>
-              <w:t>reservation</w:t>
+              <w:t>book reservation</w:t>
             </w:r>
           </w:p>
         </w:tc>
@@ -120,7 +117,8 @@
             </w:pPr>
             <w:r>
               <w:rPr>
-                <w:sz w:val="18"/>
+                <w:sz w:val="24"/>
+                <w:szCs w:val="32"/>
               </w:rPr>
               <w:t>1</w:t>
             </w:r>
@@ -166,7 +164,8 @@
             </w:pPr>
             <w:r>
               <w:rPr>
-                <w:sz w:val="18"/>
+                <w:sz w:val="24"/>
+                <w:szCs w:val="32"/>
               </w:rPr>
               <w:t>1</w:t>
             </w:r>
@@ -296,10 +295,7 @@
               </w:rPr>
             </w:pPr>
             <w:r>
-              <w:t xml:space="preserve">annuller </w:t>
-            </w:r>
-            <w:r>
-              <w:t>reservation</w:t>
+              <w:t>annuller reservation</w:t>
             </w:r>
           </w:p>
         </w:tc>
@@ -343,7 +339,8 @@
             </w:pPr>
             <w:r>
               <w:rPr>
-                <w:sz w:val="18"/>
+                <w:sz w:val="24"/>
+                <w:szCs w:val="32"/>
               </w:rPr>
               <w:t>2</w:t>
             </w:r>
@@ -389,7 +386,8 @@
             </w:pPr>
             <w:r>
               <w:rPr>
-                <w:sz w:val="18"/>
+                <w:sz w:val="24"/>
+                <w:szCs w:val="32"/>
               </w:rPr>
               <w:t>1</w:t>
             </w:r>
@@ -579,7 +577,8 @@
             </w:pPr>
             <w:r>
               <w:rPr>
-                <w:sz w:val="18"/>
+                <w:sz w:val="24"/>
+                <w:szCs w:val="32"/>
               </w:rPr>
               <w:t>3</w:t>
             </w:r>
@@ -625,7 +624,8 @@
             </w:pPr>
             <w:r>
               <w:rPr>
-                <w:sz w:val="18"/>
+                <w:sz w:val="24"/>
+                <w:szCs w:val="32"/>
               </w:rPr>
               <w:t>1</w:t>
             </w:r>
@@ -755,7 +755,7 @@
               </w:rPr>
             </w:pPr>
             <w:r>
-              <w:t>se billeder</w:t>
+              <w:t>ring mig op</w:t>
             </w:r>
           </w:p>
         </w:tc>
@@ -794,14 +794,16 @@
             <w:pPr>
               <w:spacing w:line="240" w:lineRule="auto"/>
               <w:rPr>
-                <w:sz w:val="18"/>
-              </w:rPr>
-            </w:pPr>
-            <w:r>
-              <w:rPr>
-                <w:sz w:val="18"/>
-              </w:rPr>
-              <w:t>4</w:t>
+                <w:sz w:val="24"/>
+                <w:szCs w:val="32"/>
+              </w:rPr>
+            </w:pPr>
+            <w:r>
+              <w:rPr>
+                <w:sz w:val="24"/>
+                <w:szCs w:val="32"/>
+              </w:rPr>
+              <w:t>3</w:t>
             </w:r>
           </w:p>
         </w:tc>
@@ -845,7 +847,8 @@
             </w:pPr>
             <w:r>
               <w:rPr>
-                <w:sz w:val="18"/>
+                <w:sz w:val="24"/>
+                <w:szCs w:val="32"/>
               </w:rPr>
               <w:t>1</w:t>
             </w:r>
@@ -894,17 +897,10 @@
             <w:r>
               <w:rPr>
                 <w:color w:val="000000" w:themeColor="text1"/>
-                <w:sz w:val="18"/>
-              </w:rPr>
-              <w:t xml:space="preserve"> </w:t>
-            </w:r>
-            <w:r>
-              <w:rPr>
-                <w:color w:val="000000" w:themeColor="text1"/>
-                <w:sz w:val="24"/>
-                <w:szCs w:val="24"/>
-              </w:rPr>
-              <w:t xml:space="preserve">Kunden får muligheden for at se hotellets inde og udvendige omgivelser </w:t>
+                <w:sz w:val="24"/>
+                <w:szCs w:val="24"/>
+              </w:rPr>
+              <w:t xml:space="preserve">Kunden kan indtaste sit telefonnummer og så blive ringet op af receptionisten når der er tid til det </w:t>
             </w:r>
           </w:p>
         </w:tc>
@@ -936,11 +932,17 @@
       </w:tblGrid>
       <w:tr>
         <w:trPr>
-          <w:trHeight w:val="402"/>
-        </w:trPr>
-        <w:tc>
-          <w:tcPr>
-            <w:tcW w:w="2520" w:type="dxa"/>
+          <w:trHeight w:val="231"/>
+        </w:trPr>
+        <w:tc>
+          <w:tcPr>
+            <w:tcW w:w="2520" w:type="dxa"/>
+            <w:tcBorders>
+              <w:top w:val="single" w:sz="2" w:space="0" w:color="000000" w:themeColor="text1"/>
+              <w:left w:val="single" w:sz="6" w:space="0" w:color="000000" w:themeColor="text1"/>
+              <w:bottom w:val="single" w:sz="2" w:space="0" w:color="000000" w:themeColor="text1"/>
+              <w:right w:val="single" w:sz="2" w:space="0" w:color="000000" w:themeColor="text1"/>
+            </w:tcBorders>
             <w:shd w:val="clear" w:color="auto" w:fill="D9D9D9" w:themeFill="background1" w:themeFillShade="D9"/>
           </w:tcPr>
           <w:p>
@@ -972,28 +974,47 @@
         <w:tc>
           <w:tcPr>
             <w:tcW w:w="6718" w:type="dxa"/>
-          </w:tcPr>
-          <w:p>
-            <w:pPr>
-              <w:spacing w:line="240" w:lineRule="auto"/>
-              <w:rPr>
-                <w:b/>
-                <w:sz w:val="18"/>
-              </w:rPr>
-            </w:pPr>
-            <w:r>
-              <w:t>ring mig op</w:t>
-            </w:r>
-          </w:p>
-        </w:tc>
-      </w:tr>
-      <w:tr>
-        <w:trPr>
-          <w:trHeight w:val="271"/>
-        </w:trPr>
-        <w:tc>
-          <w:tcPr>
-            <w:tcW w:w="2520" w:type="dxa"/>
+            <w:tcBorders>
+              <w:top w:val="single" w:sz="2" w:space="0" w:color="000000" w:themeColor="text1"/>
+              <w:left w:val="single" w:sz="2" w:space="0" w:color="000000" w:themeColor="text1"/>
+              <w:bottom w:val="single" w:sz="2" w:space="0" w:color="000000" w:themeColor="text1"/>
+              <w:right w:val="single" w:sz="6" w:space="0" w:color="000000" w:themeColor="text1"/>
+            </w:tcBorders>
+          </w:tcPr>
+          <w:p>
+            <w:pPr>
+              <w:pStyle w:val="Sidehoved"/>
+              <w:rPr>
+                <w:color w:val="000000" w:themeColor="text1"/>
+                <w:sz w:val="24"/>
+                <w:szCs w:val="24"/>
+              </w:rPr>
+            </w:pPr>
+            <w:r>
+              <w:t xml:space="preserve">søg </w:t>
+            </w:r>
+            <w:r>
+              <w:rPr>
+                <w:color w:val="000000"/>
+              </w:rPr>
+              <w:t>reservation</w:t>
+            </w:r>
+          </w:p>
+        </w:tc>
+      </w:tr>
+      <w:tr>
+        <w:trPr>
+          <w:trHeight w:val="231"/>
+        </w:trPr>
+        <w:tc>
+          <w:tcPr>
+            <w:tcW w:w="2520" w:type="dxa"/>
+            <w:tcBorders>
+              <w:top w:val="single" w:sz="2" w:space="0" w:color="000000" w:themeColor="text1"/>
+              <w:left w:val="single" w:sz="6" w:space="0" w:color="000000" w:themeColor="text1"/>
+              <w:bottom w:val="single" w:sz="2" w:space="0" w:color="000000" w:themeColor="text1"/>
+              <w:right w:val="single" w:sz="2" w:space="0" w:color="000000" w:themeColor="text1"/>
+            </w:tcBorders>
             <w:shd w:val="clear" w:color="auto" w:fill="D9D9D9" w:themeFill="background1" w:themeFillShade="D9"/>
           </w:tcPr>
           <w:p>
@@ -1016,30 +1037,46 @@
         <w:tc>
           <w:tcPr>
             <w:tcW w:w="6718" w:type="dxa"/>
-          </w:tcPr>
-          <w:p>
-            <w:pPr>
-              <w:spacing w:line="240" w:lineRule="auto"/>
-              <w:rPr>
-                <w:sz w:val="18"/>
-              </w:rPr>
-            </w:pPr>
-            <w:r>
-              <w:rPr>
-                <w:sz w:val="18"/>
-              </w:rPr>
-              <w:t>5</w:t>
-            </w:r>
-          </w:p>
-        </w:tc>
-      </w:tr>
-      <w:tr>
-        <w:trPr>
-          <w:trHeight w:val="289"/>
-        </w:trPr>
-        <w:tc>
-          <w:tcPr>
-            <w:tcW w:w="2520" w:type="dxa"/>
+            <w:tcBorders>
+              <w:top w:val="single" w:sz="2" w:space="0" w:color="000000" w:themeColor="text1"/>
+              <w:left w:val="single" w:sz="2" w:space="0" w:color="000000" w:themeColor="text1"/>
+              <w:bottom w:val="single" w:sz="2" w:space="0" w:color="000000" w:themeColor="text1"/>
+              <w:right w:val="single" w:sz="6" w:space="0" w:color="000000" w:themeColor="text1"/>
+            </w:tcBorders>
+          </w:tcPr>
+          <w:p>
+            <w:pPr>
+              <w:pStyle w:val="Sidehoved"/>
+              <w:rPr>
+                <w:color w:val="000000" w:themeColor="text1"/>
+                <w:sz w:val="24"/>
+                <w:szCs w:val="24"/>
+              </w:rPr>
+            </w:pPr>
+            <w:r>
+              <w:rPr>
+                <w:color w:val="000000" w:themeColor="text1"/>
+                <w:sz w:val="24"/>
+                <w:szCs w:val="24"/>
+              </w:rPr>
+              <w:t>4</w:t>
+            </w:r>
+          </w:p>
+        </w:tc>
+      </w:tr>
+      <w:tr>
+        <w:trPr>
+          <w:trHeight w:val="231"/>
+        </w:trPr>
+        <w:tc>
+          <w:tcPr>
+            <w:tcW w:w="2520" w:type="dxa"/>
+            <w:tcBorders>
+              <w:top w:val="single" w:sz="2" w:space="0" w:color="000000" w:themeColor="text1"/>
+              <w:left w:val="single" w:sz="6" w:space="0" w:color="000000" w:themeColor="text1"/>
+              <w:bottom w:val="single" w:sz="2" w:space="0" w:color="000000" w:themeColor="text1"/>
+              <w:right w:val="single" w:sz="2" w:space="0" w:color="000000" w:themeColor="text1"/>
+            </w:tcBorders>
             <w:shd w:val="clear" w:color="auto" w:fill="D9D9D9" w:themeFill="background1" w:themeFillShade="D9"/>
           </w:tcPr>
           <w:p>
@@ -1062,17 +1099,27 @@
         <w:tc>
           <w:tcPr>
             <w:tcW w:w="6718" w:type="dxa"/>
-          </w:tcPr>
-          <w:p>
-            <w:pPr>
-              <w:spacing w:line="240" w:lineRule="auto"/>
-              <w:rPr>
-                <w:sz w:val="18"/>
-              </w:rPr>
-            </w:pPr>
-            <w:r>
-              <w:rPr>
-                <w:sz w:val="18"/>
+            <w:tcBorders>
+              <w:top w:val="single" w:sz="2" w:space="0" w:color="000000" w:themeColor="text1"/>
+              <w:left w:val="single" w:sz="2" w:space="0" w:color="000000" w:themeColor="text1"/>
+              <w:bottom w:val="single" w:sz="2" w:space="0" w:color="000000" w:themeColor="text1"/>
+              <w:right w:val="single" w:sz="6" w:space="0" w:color="000000" w:themeColor="text1"/>
+            </w:tcBorders>
+          </w:tcPr>
+          <w:p>
+            <w:pPr>
+              <w:pStyle w:val="Sidehoved"/>
+              <w:rPr>
+                <w:color w:val="000000" w:themeColor="text1"/>
+                <w:sz w:val="24"/>
+                <w:szCs w:val="24"/>
+              </w:rPr>
+            </w:pPr>
+            <w:r>
+              <w:rPr>
+                <w:color w:val="000000" w:themeColor="text1"/>
+                <w:sz w:val="24"/>
+                <w:szCs w:val="24"/>
               </w:rPr>
               <w:t>1</w:t>
             </w:r>
@@ -1086,6 +1133,12 @@
         <w:tc>
           <w:tcPr>
             <w:tcW w:w="2520" w:type="dxa"/>
+            <w:tcBorders>
+              <w:top w:val="single" w:sz="2" w:space="0" w:color="000000" w:themeColor="text1"/>
+              <w:left w:val="single" w:sz="6" w:space="0" w:color="000000" w:themeColor="text1"/>
+              <w:bottom w:val="single" w:sz="6" w:space="0" w:color="000000" w:themeColor="text1"/>
+              <w:right w:val="single" w:sz="2" w:space="0" w:color="000000" w:themeColor="text1"/>
+            </w:tcBorders>
             <w:shd w:val="clear" w:color="auto" w:fill="D9D9D9" w:themeFill="background1" w:themeFillShade="D9"/>
           </w:tcPr>
           <w:p>
@@ -1108,6 +1161,12 @@
         <w:tc>
           <w:tcPr>
             <w:tcW w:w="6718" w:type="dxa"/>
+            <w:tcBorders>
+              <w:top w:val="single" w:sz="2" w:space="0" w:color="000000" w:themeColor="text1"/>
+              <w:left w:val="single" w:sz="2" w:space="0" w:color="000000" w:themeColor="text1"/>
+              <w:bottom w:val="single" w:sz="6" w:space="0" w:color="000000" w:themeColor="text1"/>
+              <w:right w:val="single" w:sz="6" w:space="0" w:color="000000" w:themeColor="text1"/>
+            </w:tcBorders>
           </w:tcPr>
           <w:p>
             <w:pPr>
@@ -1124,7 +1183,7 @@
                 <w:sz w:val="24"/>
                 <w:szCs w:val="24"/>
               </w:rPr>
-              <w:t xml:space="preserve">Kunden kan indtaste sit telefonnummer og så blive ringet op af receptionisten når der er tid til det </w:t>
+              <w:t>Kunden skal kunne se sin egen reservation</w:t>
             </w:r>
           </w:p>
         </w:tc>
@@ -1156,209 +1215,6 @@
       </w:tblGrid>
       <w:tr>
         <w:trPr>
-          <w:trHeight w:val="402"/>
-        </w:trPr>
-        <w:tc>
-          <w:tcPr>
-            <w:tcW w:w="2520" w:type="dxa"/>
-            <w:shd w:val="clear" w:color="auto" w:fill="D9D9D9" w:themeFill="background1" w:themeFillShade="D9"/>
-          </w:tcPr>
-          <w:p>
-            <w:pPr>
-              <w:spacing w:line="240" w:lineRule="auto"/>
-              <w:rPr>
-                <w:b/>
-                <w:sz w:val="18"/>
-              </w:rPr>
-            </w:pPr>
-            <w:proofErr w:type="spellStart"/>
-            <w:r>
-              <w:rPr>
-                <w:b/>
-                <w:sz w:val="18"/>
-              </w:rPr>
-              <w:t>Use</w:t>
-            </w:r>
-            <w:proofErr w:type="spellEnd"/>
-            <w:r>
-              <w:rPr>
-                <w:b/>
-                <w:sz w:val="18"/>
-              </w:rPr>
-              <w:t xml:space="preserve"> Case navn</w:t>
-            </w:r>
-          </w:p>
-        </w:tc>
-        <w:tc>
-          <w:tcPr>
-            <w:tcW w:w="6718" w:type="dxa"/>
-          </w:tcPr>
-          <w:p>
-            <w:pPr>
-              <w:spacing w:line="240" w:lineRule="auto"/>
-              <w:rPr>
-                <w:b/>
-                <w:sz w:val="18"/>
-              </w:rPr>
-            </w:pPr>
-            <w:r>
-              <w:t>login</w:t>
-            </w:r>
-          </w:p>
-        </w:tc>
-      </w:tr>
-      <w:tr>
-        <w:trPr>
-          <w:trHeight w:val="271"/>
-        </w:trPr>
-        <w:tc>
-          <w:tcPr>
-            <w:tcW w:w="2520" w:type="dxa"/>
-            <w:shd w:val="clear" w:color="auto" w:fill="D9D9D9" w:themeFill="background1" w:themeFillShade="D9"/>
-          </w:tcPr>
-          <w:p>
-            <w:pPr>
-              <w:spacing w:line="240" w:lineRule="auto"/>
-              <w:rPr>
-                <w:b/>
-                <w:sz w:val="18"/>
-              </w:rPr>
-            </w:pPr>
-            <w:r>
-              <w:rPr>
-                <w:b/>
-                <w:sz w:val="18"/>
-              </w:rPr>
-              <w:t>Id</w:t>
-            </w:r>
-          </w:p>
-        </w:tc>
-        <w:tc>
-          <w:tcPr>
-            <w:tcW w:w="6718" w:type="dxa"/>
-          </w:tcPr>
-          <w:p>
-            <w:pPr>
-              <w:spacing w:line="240" w:lineRule="auto"/>
-              <w:rPr>
-                <w:sz w:val="18"/>
-              </w:rPr>
-            </w:pPr>
-            <w:r>
-              <w:rPr>
-                <w:sz w:val="18"/>
-              </w:rPr>
-              <w:t>6</w:t>
-            </w:r>
-          </w:p>
-        </w:tc>
-      </w:tr>
-      <w:tr>
-        <w:trPr>
-          <w:trHeight w:val="289"/>
-        </w:trPr>
-        <w:tc>
-          <w:tcPr>
-            <w:tcW w:w="2520" w:type="dxa"/>
-            <w:shd w:val="clear" w:color="auto" w:fill="D9D9D9" w:themeFill="background1" w:themeFillShade="D9"/>
-          </w:tcPr>
-          <w:p>
-            <w:pPr>
-              <w:spacing w:line="240" w:lineRule="auto"/>
-              <w:rPr>
-                <w:b/>
-                <w:sz w:val="18"/>
-              </w:rPr>
-            </w:pPr>
-            <w:r>
-              <w:rPr>
-                <w:b/>
-                <w:sz w:val="18"/>
-              </w:rPr>
-              <w:t>Version</w:t>
-            </w:r>
-          </w:p>
-        </w:tc>
-        <w:tc>
-          <w:tcPr>
-            <w:tcW w:w="6718" w:type="dxa"/>
-          </w:tcPr>
-          <w:p>
-            <w:pPr>
-              <w:spacing w:line="240" w:lineRule="auto"/>
-              <w:rPr>
-                <w:sz w:val="18"/>
-              </w:rPr>
-            </w:pPr>
-            <w:r>
-              <w:rPr>
-                <w:sz w:val="18"/>
-              </w:rPr>
-              <w:t>1</w:t>
-            </w:r>
-          </w:p>
-        </w:tc>
-      </w:tr>
-      <w:tr>
-        <w:trPr>
-          <w:trHeight w:val="231"/>
-        </w:trPr>
-        <w:tc>
-          <w:tcPr>
-            <w:tcW w:w="2520" w:type="dxa"/>
-            <w:shd w:val="clear" w:color="auto" w:fill="D9D9D9" w:themeFill="background1" w:themeFillShade="D9"/>
-          </w:tcPr>
-          <w:p>
-            <w:pPr>
-              <w:spacing w:line="240" w:lineRule="auto"/>
-              <w:rPr>
-                <w:b/>
-                <w:sz w:val="18"/>
-              </w:rPr>
-            </w:pPr>
-            <w:r>
-              <w:rPr>
-                <w:b/>
-                <w:sz w:val="18"/>
-              </w:rPr>
-              <w:t>Kort beskrivelse</w:t>
-            </w:r>
-          </w:p>
-        </w:tc>
-        <w:tc>
-          <w:tcPr>
-            <w:tcW w:w="6718" w:type="dxa"/>
-          </w:tcPr>
-          <w:p>
-            <w:pPr>
-              <w:pStyle w:val="Sidehoved"/>
-              <w:rPr>
-                <w:color w:val="000000" w:themeColor="text1"/>
-                <w:sz w:val="24"/>
-                <w:szCs w:val="24"/>
-              </w:rPr>
-            </w:pPr>
-            <w:r>
-              <w:rPr>
-                <w:color w:val="000000" w:themeColor="text1"/>
-                <w:sz w:val="24"/>
-                <w:szCs w:val="24"/>
-              </w:rPr>
-              <w:t>Kunden skal kunne logge ind</w:t>
-            </w:r>
-            <w:r>
-              <w:rPr>
-                <w:color w:val="000000" w:themeColor="text1"/>
-                <w:sz w:val="24"/>
-                <w:szCs w:val="24"/>
-              </w:rPr>
-              <w:t xml:space="preserve"> </w:t>
-            </w:r>
-          </w:p>
-        </w:tc>
-      </w:tr>
-      <w:tr>
-        <w:trPr>
           <w:trHeight w:val="231"/>
         </w:trPr>
         <w:tc>
@@ -1386,7 +1242,6 @@
                 <w:b/>
                 <w:sz w:val="18"/>
               </w:rPr>
-              <w:lastRenderedPageBreak/>
               <w:t>Use</w:t>
             </w:r>
             <w:proofErr w:type="spellEnd"/>
@@ -1487,7 +1342,7 @@
                 <w:sz w:val="24"/>
                 <w:szCs w:val="24"/>
               </w:rPr>
-              <w:t>7</w:t>
+              <w:t>5</w:t>
             </w:r>
           </w:p>
         </w:tc>
@@ -1582,6 +1437,7 @@
                 <w:b/>
                 <w:sz w:val="18"/>
               </w:rPr>
+              <w:lastRenderedPageBreak/>
               <w:t>Kort beskrivelse</w:t>
             </w:r>
           </w:p>
@@ -1612,234 +1468,6 @@
                 <w:szCs w:val="24"/>
               </w:rPr>
               <w:t>Kunden skal kunne se sin egen reservation</w:t>
-            </w:r>
-          </w:p>
-        </w:tc>
-      </w:tr>
-    </w:tbl>
-    <w:p/>
-    <w:tbl>
-      <w:tblPr>
-        <w:tblW w:w="9238" w:type="dxa"/>
-        <w:tblInd w:w="70" w:type="dxa"/>
-        <w:tblBorders>
-          <w:top w:val="single" w:sz="6" w:space="0" w:color="000000" w:themeColor="text1"/>
-          <w:left w:val="single" w:sz="6" w:space="0" w:color="000000" w:themeColor="text1"/>
-          <w:bottom w:val="single" w:sz="6" w:space="0" w:color="000000" w:themeColor="text1"/>
-          <w:right w:val="single" w:sz="6" w:space="0" w:color="000000" w:themeColor="text1"/>
-          <w:insideH w:val="single" w:sz="2" w:space="0" w:color="000000" w:themeColor="text1"/>
-          <w:insideV w:val="single" w:sz="2" w:space="0" w:color="000000" w:themeColor="text1"/>
-        </w:tblBorders>
-        <w:tblLayout w:type="fixed"/>
-        <w:tblCellMar>
-          <w:left w:w="70" w:type="dxa"/>
-          <w:right w:w="70" w:type="dxa"/>
-        </w:tblCellMar>
-        <w:tblLook w:val="00A0" w:firstRow="1" w:lastRow="0" w:firstColumn="1" w:lastColumn="0" w:noHBand="0" w:noVBand="0"/>
-      </w:tblPr>
-      <w:tblGrid>
-        <w:gridCol w:w="2520"/>
-        <w:gridCol w:w="6718"/>
-      </w:tblGrid>
-      <w:tr>
-        <w:trPr>
-          <w:trHeight w:val="402"/>
-        </w:trPr>
-        <w:tc>
-          <w:tcPr>
-            <w:tcW w:w="2520" w:type="dxa"/>
-            <w:shd w:val="clear" w:color="auto" w:fill="D9D9D9" w:themeFill="background1" w:themeFillShade="D9"/>
-          </w:tcPr>
-          <w:p>
-            <w:pPr>
-              <w:spacing w:line="240" w:lineRule="auto"/>
-              <w:rPr>
-                <w:b/>
-                <w:sz w:val="18"/>
-              </w:rPr>
-            </w:pPr>
-            <w:proofErr w:type="spellStart"/>
-            <w:r>
-              <w:rPr>
-                <w:b/>
-                <w:sz w:val="18"/>
-              </w:rPr>
-              <w:t>Use</w:t>
-            </w:r>
-            <w:proofErr w:type="spellEnd"/>
-            <w:r>
-              <w:rPr>
-                <w:b/>
-                <w:sz w:val="18"/>
-              </w:rPr>
-              <w:t xml:space="preserve"> Case navn</w:t>
-            </w:r>
-          </w:p>
-        </w:tc>
-        <w:tc>
-          <w:tcPr>
-            <w:tcW w:w="6718" w:type="dxa"/>
-          </w:tcPr>
-          <w:p>
-            <w:pPr>
-              <w:spacing w:line="240" w:lineRule="auto"/>
-              <w:rPr>
-                <w:b/>
-                <w:sz w:val="18"/>
-              </w:rPr>
-            </w:pPr>
-            <w:r>
-              <w:t xml:space="preserve">Se restaurant info </w:t>
-            </w:r>
-          </w:p>
-        </w:tc>
-      </w:tr>
-      <w:tr>
-        <w:trPr>
-          <w:trHeight w:val="271"/>
-        </w:trPr>
-        <w:tc>
-          <w:tcPr>
-            <w:tcW w:w="2520" w:type="dxa"/>
-            <w:shd w:val="clear" w:color="auto" w:fill="D9D9D9" w:themeFill="background1" w:themeFillShade="D9"/>
-          </w:tcPr>
-          <w:p>
-            <w:pPr>
-              <w:spacing w:line="240" w:lineRule="auto"/>
-              <w:rPr>
-                <w:b/>
-                <w:sz w:val="18"/>
-              </w:rPr>
-            </w:pPr>
-            <w:r>
-              <w:rPr>
-                <w:b/>
-                <w:sz w:val="18"/>
-              </w:rPr>
-              <w:t>Id</w:t>
-            </w:r>
-          </w:p>
-        </w:tc>
-        <w:tc>
-          <w:tcPr>
-            <w:tcW w:w="6718" w:type="dxa"/>
-          </w:tcPr>
-          <w:p>
-            <w:pPr>
-              <w:spacing w:line="240" w:lineRule="auto"/>
-              <w:rPr>
-                <w:sz w:val="18"/>
-              </w:rPr>
-            </w:pPr>
-            <w:r>
-              <w:rPr>
-                <w:sz w:val="18"/>
-              </w:rPr>
-              <w:t>8</w:t>
-            </w:r>
-          </w:p>
-        </w:tc>
-      </w:tr>
-      <w:tr>
-        <w:trPr>
-          <w:trHeight w:val="289"/>
-        </w:trPr>
-        <w:tc>
-          <w:tcPr>
-            <w:tcW w:w="2520" w:type="dxa"/>
-            <w:shd w:val="clear" w:color="auto" w:fill="D9D9D9" w:themeFill="background1" w:themeFillShade="D9"/>
-          </w:tcPr>
-          <w:p>
-            <w:pPr>
-              <w:spacing w:line="240" w:lineRule="auto"/>
-              <w:rPr>
-                <w:b/>
-                <w:sz w:val="18"/>
-              </w:rPr>
-            </w:pPr>
-            <w:r>
-              <w:rPr>
-                <w:b/>
-                <w:sz w:val="18"/>
-              </w:rPr>
-              <w:t>Version</w:t>
-            </w:r>
-          </w:p>
-        </w:tc>
-        <w:tc>
-          <w:tcPr>
-            <w:tcW w:w="6718" w:type="dxa"/>
-          </w:tcPr>
-          <w:p>
-            <w:pPr>
-              <w:spacing w:line="240" w:lineRule="auto"/>
-              <w:rPr>
-                <w:sz w:val="18"/>
-              </w:rPr>
-            </w:pPr>
-            <w:r>
-              <w:rPr>
-                <w:sz w:val="18"/>
-              </w:rPr>
-              <w:t>1</w:t>
-            </w:r>
-          </w:p>
-        </w:tc>
-      </w:tr>
-      <w:tr>
-        <w:trPr>
-          <w:trHeight w:val="231"/>
-        </w:trPr>
-        <w:tc>
-          <w:tcPr>
-            <w:tcW w:w="2520" w:type="dxa"/>
-            <w:shd w:val="clear" w:color="auto" w:fill="D9D9D9" w:themeFill="background1" w:themeFillShade="D9"/>
-          </w:tcPr>
-          <w:p>
-            <w:pPr>
-              <w:spacing w:line="240" w:lineRule="auto"/>
-              <w:rPr>
-                <w:b/>
-                <w:sz w:val="18"/>
-              </w:rPr>
-            </w:pPr>
-            <w:r>
-              <w:rPr>
-                <w:b/>
-                <w:sz w:val="18"/>
-              </w:rPr>
-              <w:t>Kort beskrivelse</w:t>
-            </w:r>
-          </w:p>
-        </w:tc>
-        <w:tc>
-          <w:tcPr>
-            <w:tcW w:w="6718" w:type="dxa"/>
-          </w:tcPr>
-          <w:p>
-            <w:pPr>
-              <w:pStyle w:val="Sidehoved"/>
-              <w:rPr>
-                <w:color w:val="000000" w:themeColor="text1"/>
-                <w:sz w:val="24"/>
-                <w:szCs w:val="24"/>
-              </w:rPr>
-            </w:pPr>
-            <w:r>
-              <w:rPr>
-                <w:color w:val="000000" w:themeColor="text1"/>
-                <w:sz w:val="24"/>
-                <w:szCs w:val="24"/>
-              </w:rPr>
-              <w:t xml:space="preserve">Kunden skal kunne </w:t>
-            </w:r>
-            <w:r>
-              <w:rPr>
-                <w:color w:val="000000" w:themeColor="text1"/>
-                <w:sz w:val="24"/>
-                <w:szCs w:val="24"/>
-              </w:rPr>
-              <w:t xml:space="preserve">se menu og priser i restauranten </w:t>
             </w:r>
           </w:p>
         </w:tc>
@@ -2536,15 +2164,7 @@
                 <w:sz w:val="24"/>
                 <w:szCs w:val="24"/>
               </w:rPr>
-              <w:t>Receptionisten</w:t>
-            </w:r>
-            <w:r>
-              <w:rPr>
-                <w:color w:val="000000" w:themeColor="text1"/>
-                <w:sz w:val="24"/>
-                <w:szCs w:val="24"/>
-              </w:rPr>
-              <w:t xml:space="preserve"> skal kunne se alle reservationer og vælge en for flere </w:t>
+              <w:t xml:space="preserve">Receptionisten skal kunne se alle reservationer og vælge en for flere </w:t>
             </w:r>
             <w:r>
               <w:rPr>
@@ -2703,7 +2323,6 @@
                 <w:b/>
                 <w:sz w:val="18"/>
               </w:rPr>
-              <w:lastRenderedPageBreak/>
               <w:t>Version</w:t>
             </w:r>
           </w:p>
@@ -3062,6 +2681,7 @@
                 <w:b/>
                 <w:sz w:val="18"/>
               </w:rPr>
+              <w:lastRenderedPageBreak/>
               <w:t>Use</w:t>
             </w:r>
             <w:proofErr w:type="spellEnd"/>
@@ -3087,10 +2707,7 @@
               </w:rPr>
             </w:pPr>
             <w:r>
-              <w:t xml:space="preserve">opret </w:t>
-            </w:r>
-            <w:r>
-              <w:t>faktura</w:t>
+              <w:t>opret faktura</w:t>
             </w:r>
           </w:p>
         </w:tc>
@@ -3136,60 +2753,54 @@
               <w:rPr>
                 <w:sz w:val="18"/>
               </w:rPr>
+              <w:t>14</w:t>
+            </w:r>
+          </w:p>
+        </w:tc>
+      </w:tr>
+      <w:tr>
+        <w:trPr>
+          <w:trHeight w:val="289"/>
+        </w:trPr>
+        <w:tc>
+          <w:tcPr>
+            <w:tcW w:w="2520" w:type="dxa"/>
+            <w:shd w:val="clear" w:color="auto" w:fill="D9D9D9" w:themeFill="background1" w:themeFillShade="D9"/>
+          </w:tcPr>
+          <w:p>
+            <w:pPr>
+              <w:spacing w:line="240" w:lineRule="auto"/>
+              <w:rPr>
+                <w:b/>
+                <w:sz w:val="18"/>
+              </w:rPr>
+            </w:pPr>
+            <w:r>
+              <w:rPr>
+                <w:b/>
+                <w:sz w:val="18"/>
+              </w:rPr>
+              <w:t>Version</w:t>
+            </w:r>
+          </w:p>
+        </w:tc>
+        <w:tc>
+          <w:tcPr>
+            <w:tcW w:w="6718" w:type="dxa"/>
+          </w:tcPr>
+          <w:p>
+            <w:pPr>
+              <w:spacing w:line="240" w:lineRule="auto"/>
+              <w:rPr>
+                <w:sz w:val="18"/>
+              </w:rPr>
+            </w:pPr>
+            <w:r>
+              <w:rPr>
+                <w:sz w:val="18"/>
+              </w:rPr>
               <w:t>1</w:t>
             </w:r>
-            <w:r>
-              <w:rPr>
-                <w:sz w:val="18"/>
-              </w:rPr>
-              <w:t>4</w:t>
-            </w:r>
-          </w:p>
-        </w:tc>
-      </w:tr>
-      <w:tr>
-        <w:trPr>
-          <w:trHeight w:val="289"/>
-        </w:trPr>
-        <w:tc>
-          <w:tcPr>
-            <w:tcW w:w="2520" w:type="dxa"/>
-            <w:shd w:val="clear" w:color="auto" w:fill="D9D9D9" w:themeFill="background1" w:themeFillShade="D9"/>
-          </w:tcPr>
-          <w:p>
-            <w:pPr>
-              <w:spacing w:line="240" w:lineRule="auto"/>
-              <w:rPr>
-                <w:b/>
-                <w:sz w:val="18"/>
-              </w:rPr>
-            </w:pPr>
-            <w:r>
-              <w:rPr>
-                <w:b/>
-                <w:sz w:val="18"/>
-              </w:rPr>
-              <w:t>Version</w:t>
-            </w:r>
-          </w:p>
-        </w:tc>
-        <w:tc>
-          <w:tcPr>
-            <w:tcW w:w="6718" w:type="dxa"/>
-          </w:tcPr>
-          <w:p>
-            <w:pPr>
-              <w:spacing w:line="240" w:lineRule="auto"/>
-              <w:rPr>
-                <w:sz w:val="18"/>
-              </w:rPr>
-            </w:pPr>
-            <w:r>
-              <w:rPr>
-                <w:sz w:val="18"/>
-              </w:rPr>
-              <w:t>1</w:t>
-            </w:r>
           </w:p>
         </w:tc>
       </w:tr>
@@ -3238,15 +2849,7 @@
                 <w:sz w:val="24"/>
                 <w:szCs w:val="24"/>
               </w:rPr>
-              <w:t>Receptionisten skal kunne give en regning når kundens ophold er slut</w:t>
-            </w:r>
-            <w:r>
-              <w:rPr>
-                <w:color w:val="000000" w:themeColor="text1"/>
-                <w:sz w:val="24"/>
-                <w:szCs w:val="24"/>
-              </w:rPr>
-              <w:t xml:space="preserve"> </w:t>
+              <w:t xml:space="preserve">Receptionisten skal kunne give en regning når kundens ophold er slut </w:t>
             </w:r>
           </w:p>
         </w:tc>
@@ -3370,60 +2973,54 @@
               <w:rPr>
                 <w:sz w:val="18"/>
               </w:rPr>
+              <w:t>15</w:t>
+            </w:r>
+          </w:p>
+        </w:tc>
+      </w:tr>
+      <w:tr>
+        <w:trPr>
+          <w:trHeight w:val="289"/>
+        </w:trPr>
+        <w:tc>
+          <w:tcPr>
+            <w:tcW w:w="2520" w:type="dxa"/>
+            <w:shd w:val="clear" w:color="auto" w:fill="D9D9D9" w:themeFill="background1" w:themeFillShade="D9"/>
+          </w:tcPr>
+          <w:p>
+            <w:pPr>
+              <w:spacing w:line="240" w:lineRule="auto"/>
+              <w:rPr>
+                <w:b/>
+                <w:sz w:val="18"/>
+              </w:rPr>
+            </w:pPr>
+            <w:r>
+              <w:rPr>
+                <w:b/>
+                <w:sz w:val="18"/>
+              </w:rPr>
+              <w:t>Version</w:t>
+            </w:r>
+          </w:p>
+        </w:tc>
+        <w:tc>
+          <w:tcPr>
+            <w:tcW w:w="6718" w:type="dxa"/>
+          </w:tcPr>
+          <w:p>
+            <w:pPr>
+              <w:spacing w:line="240" w:lineRule="auto"/>
+              <w:rPr>
+                <w:sz w:val="18"/>
+              </w:rPr>
+            </w:pPr>
+            <w:r>
+              <w:rPr>
+                <w:sz w:val="18"/>
+              </w:rPr>
               <w:t>1</w:t>
             </w:r>
-            <w:r>
-              <w:rPr>
-                <w:sz w:val="18"/>
-              </w:rPr>
-              <w:t>5</w:t>
-            </w:r>
-          </w:p>
-        </w:tc>
-      </w:tr>
-      <w:tr>
-        <w:trPr>
-          <w:trHeight w:val="289"/>
-        </w:trPr>
-        <w:tc>
-          <w:tcPr>
-            <w:tcW w:w="2520" w:type="dxa"/>
-            <w:shd w:val="clear" w:color="auto" w:fill="D9D9D9" w:themeFill="background1" w:themeFillShade="D9"/>
-          </w:tcPr>
-          <w:p>
-            <w:pPr>
-              <w:spacing w:line="240" w:lineRule="auto"/>
-              <w:rPr>
-                <w:b/>
-                <w:sz w:val="18"/>
-              </w:rPr>
-            </w:pPr>
-            <w:r>
-              <w:rPr>
-                <w:b/>
-                <w:sz w:val="18"/>
-              </w:rPr>
-              <w:t>Version</w:t>
-            </w:r>
-          </w:p>
-        </w:tc>
-        <w:tc>
-          <w:tcPr>
-            <w:tcW w:w="6718" w:type="dxa"/>
-          </w:tcPr>
-          <w:p>
-            <w:pPr>
-              <w:spacing w:line="240" w:lineRule="auto"/>
-              <w:rPr>
-                <w:sz w:val="18"/>
-              </w:rPr>
-            </w:pPr>
-            <w:r>
-              <w:rPr>
-                <w:sz w:val="18"/>
-              </w:rPr>
-              <w:t>1</w:t>
-            </w:r>
           </w:p>
         </w:tc>
       </w:tr>
@@ -3472,15 +3069,7 @@
                 <w:sz w:val="24"/>
                 <w:szCs w:val="24"/>
               </w:rPr>
-              <w:t xml:space="preserve">Der skal søges efter en reservation  </w:t>
-            </w:r>
-            <w:r>
-              <w:rPr>
-                <w:color w:val="000000" w:themeColor="text1"/>
-                <w:sz w:val="24"/>
-                <w:szCs w:val="24"/>
-              </w:rPr>
-              <w:t xml:space="preserve"> </w:t>
+              <w:t xml:space="preserve">Der skal søges efter en reservation   </w:t>
             </w:r>
           </w:p>
         </w:tc>
@@ -3558,10 +3147,7 @@
               </w:rPr>
             </w:pPr>
             <w:r>
-              <w:t xml:space="preserve">Søg </w:t>
-            </w:r>
-            <w:r>
-              <w:t>værelse</w:t>
+              <w:t>Søg værelse</w:t>
             </w:r>
           </w:p>
         </w:tc>
@@ -3607,60 +3193,54 @@
               <w:rPr>
                 <w:sz w:val="18"/>
               </w:rPr>
+              <w:t>16</w:t>
+            </w:r>
+          </w:p>
+        </w:tc>
+      </w:tr>
+      <w:tr>
+        <w:trPr>
+          <w:trHeight w:val="289"/>
+        </w:trPr>
+        <w:tc>
+          <w:tcPr>
+            <w:tcW w:w="2520" w:type="dxa"/>
+            <w:shd w:val="clear" w:color="auto" w:fill="D9D9D9" w:themeFill="background1" w:themeFillShade="D9"/>
+          </w:tcPr>
+          <w:p>
+            <w:pPr>
+              <w:spacing w:line="240" w:lineRule="auto"/>
+              <w:rPr>
+                <w:b/>
+                <w:sz w:val="18"/>
+              </w:rPr>
+            </w:pPr>
+            <w:r>
+              <w:rPr>
+                <w:b/>
+                <w:sz w:val="18"/>
+              </w:rPr>
+              <w:t>Version</w:t>
+            </w:r>
+          </w:p>
+        </w:tc>
+        <w:tc>
+          <w:tcPr>
+            <w:tcW w:w="6718" w:type="dxa"/>
+          </w:tcPr>
+          <w:p>
+            <w:pPr>
+              <w:spacing w:line="240" w:lineRule="auto"/>
+              <w:rPr>
+                <w:sz w:val="18"/>
+              </w:rPr>
+            </w:pPr>
+            <w:r>
+              <w:rPr>
+                <w:sz w:val="18"/>
+              </w:rPr>
               <w:t>1</w:t>
             </w:r>
-            <w:r>
-              <w:rPr>
-                <w:sz w:val="18"/>
-              </w:rPr>
-              <w:t>6</w:t>
-            </w:r>
-          </w:p>
-        </w:tc>
-      </w:tr>
-      <w:tr>
-        <w:trPr>
-          <w:trHeight w:val="289"/>
-        </w:trPr>
-        <w:tc>
-          <w:tcPr>
-            <w:tcW w:w="2520" w:type="dxa"/>
-            <w:shd w:val="clear" w:color="auto" w:fill="D9D9D9" w:themeFill="background1" w:themeFillShade="D9"/>
-          </w:tcPr>
-          <w:p>
-            <w:pPr>
-              <w:spacing w:line="240" w:lineRule="auto"/>
-              <w:rPr>
-                <w:b/>
-                <w:sz w:val="18"/>
-              </w:rPr>
-            </w:pPr>
-            <w:r>
-              <w:rPr>
-                <w:b/>
-                <w:sz w:val="18"/>
-              </w:rPr>
-              <w:t>Version</w:t>
-            </w:r>
-          </w:p>
-        </w:tc>
-        <w:tc>
-          <w:tcPr>
-            <w:tcW w:w="6718" w:type="dxa"/>
-          </w:tcPr>
-          <w:p>
-            <w:pPr>
-              <w:spacing w:line="240" w:lineRule="auto"/>
-              <w:rPr>
-                <w:sz w:val="18"/>
-              </w:rPr>
-            </w:pPr>
-            <w:r>
-              <w:rPr>
-                <w:sz w:val="18"/>
-              </w:rPr>
-              <w:t>1</w:t>
-            </w:r>
           </w:p>
         </w:tc>
       </w:tr>
@@ -3709,24 +3289,13 @@
                 <w:sz w:val="24"/>
                 <w:szCs w:val="24"/>
               </w:rPr>
-              <w:t>Der skal søges efter e</w:t>
-            </w:r>
-            <w:r>
-              <w:rPr>
-                <w:color w:val="000000" w:themeColor="text1"/>
-                <w:sz w:val="24"/>
-                <w:szCs w:val="24"/>
-              </w:rPr>
-              <w:t>t værelses nummer</w:t>
+              <w:t>Der skal søges efter et værelses nummer</w:t>
             </w:r>
           </w:p>
         </w:tc>
       </w:tr>
     </w:tbl>
-    <w:p>
-      <w:bookmarkStart w:id="0" w:name="_GoBack"/>
-      <w:bookmarkEnd w:id="0"/>
-    </w:p>
+    <w:p/>
     <w:sectPr>
       <w:pgSz w:w="11906" w:h="16838"/>
       <w:pgMar w:top="1701" w:right="1134" w:bottom="1701" w:left="1134" w:header="708" w:footer="708" w:gutter="0"/>
@@ -3738,7 +3307,7 @@
 </file>
 
 <file path=word/numbering.xml><?xml version="1.0" encoding="utf-8"?>
-<w:numbering xmlns:wpc="http://schemas.microsoft.com/office/word/2010/wordprocessingCanvas" xmlns:cx="http://schemas.microsoft.com/office/drawing/2014/chartex" xmlns:cx1="http://schemas.microsoft.com/office/drawing/2015/9/8/chartex" xmlns:cx2="http://schemas.microsoft.com/office/drawing/2015/10/21/chartex" xmlns:cx3="http://schemas.microsoft.com/office/drawing/2016/5/9/chartex" xmlns:cx4="http://schemas.microsoft.com/office/drawing/2016/5/10/chartex" xmlns:cx5="http://schemas.microsoft.com/office/drawing/2016/5/11/chartex" xmlns:cx6="http://schemas.microsoft.com/office/drawing/2016/5/12/chartex" xmlns:cx7="http://schemas.microsoft.com/office/drawing/2016/5/13/chartex" xmlns:cx8="http://schemas.microsoft.com/office/drawing/2016/5/14/chartex" xmlns:mc="http://schemas.openxmlformats.org/markup-compatibility/2006" xmlns:aink="http://schemas.microsoft.com/office/drawing/2016/ink" xmlns:am3d="http://schemas.microsoft.com/office/drawing/2017/model3d" xmlns:o="urn:schemas-microsoft-com:office:office" xmlns:r="http://schemas.openxmlformats.org/officeDocument/2006/relationships" xmlns:m="http://schemas.openxmlformats.org/officeDocument/2006/math" xmlns:v="urn:schemas-microsoft-com:vml" xmlns:wp14="http://schemas.microsoft.com/office/word/2010/wordprocessingDrawing" xmlns:wp="http://schemas.openxmlformats.org/drawingml/2006/wordprocessingDrawing" xmlns:w10="urn:schemas-microsoft-com:office:word" xmlns:w="http://schemas.openxmlformats.org/wordprocessingml/2006/main" xmlns:w14="http://schemas.microsoft.com/office/word/2010/wordml" xmlns:w15="http://schemas.microsoft.com/office/word/2012/wordml" xmlns:w16cid="http://schemas.microsoft.com/office/word/2016/wordml/cid" xmlns:w16se="http://schemas.microsoft.com/office/word/2015/wordml/symex" xmlns:wpg="http://schemas.microsoft.com/office/word/2010/wordprocessingGroup" xmlns:wpi="http://schemas.microsoft.com/office/word/2010/wordprocessingInk" xmlns:wne="http://schemas.microsoft.com/office/word/2006/wordml" xmlns:wps="http://schemas.microsoft.com/office/word/2010/wordprocessingShape" mc:Ignorable="w14 w15 w16se w16cid wp14">
+<w:numbering xmlns:wpc="http://schemas.microsoft.com/office/word/2010/wordprocessingCanvas" xmlns:cx="http://schemas.microsoft.com/office/drawing/2014/chartex" xmlns:cx1="http://schemas.microsoft.com/office/drawing/2015/9/8/chartex" xmlns:cx2="http://schemas.microsoft.com/office/drawing/2015/10/21/chartex" xmlns:cx3="http://schemas.microsoft.com/office/drawing/2016/5/9/chartex" xmlns:cx4="http://schemas.microsoft.com/office/drawing/2016/5/10/chartex" xmlns:cx5="http://schemas.microsoft.com/office/drawing/2016/5/11/chartex" xmlns:cx6="http://schemas.microsoft.com/office/drawing/2016/5/12/chartex" xmlns:cx7="http://schemas.microsoft.com/office/drawing/2016/5/13/chartex" xmlns:cx8="http://schemas.microsoft.com/office/drawing/2016/5/14/chartex" xmlns:mc="http://schemas.openxmlformats.org/markup-compatibility/2006" xmlns:aink="http://schemas.microsoft.com/office/drawing/2016/ink" xmlns:am3d="http://schemas.microsoft.com/office/drawing/2017/model3d" xmlns:o="urn:schemas-microsoft-com:office:office" xmlns:r="http://schemas.openxmlformats.org/officeDocument/2006/relationships" xmlns:m="http://schemas.openxmlformats.org/officeDocument/2006/math" xmlns:v="urn:schemas-microsoft-com:vml" xmlns:wp14="http://schemas.microsoft.com/office/word/2010/wordprocessingDrawing" xmlns:wp="http://schemas.openxmlformats.org/drawingml/2006/wordprocessingDrawing" xmlns:w10="urn:schemas-microsoft-com:office:word" xmlns:w="http://schemas.openxmlformats.org/wordprocessingml/2006/main" xmlns:w14="http://schemas.microsoft.com/office/word/2010/wordml" xmlns:w15="http://schemas.microsoft.com/office/word/2012/wordml" xmlns:w16cex="http://schemas.microsoft.com/office/word/2018/wordml/cex" xmlns:w16cid="http://schemas.microsoft.com/office/word/2016/wordml/cid" xmlns:w16="http://schemas.microsoft.com/office/word/2018/wordml" xmlns:w16se="http://schemas.microsoft.com/office/word/2015/wordml/symex" xmlns:wpg="http://schemas.microsoft.com/office/word/2010/wordprocessingGroup" xmlns:wpi="http://schemas.microsoft.com/office/word/2010/wordprocessingInk" xmlns:wne="http://schemas.microsoft.com/office/word/2006/wordml" xmlns:wps="http://schemas.microsoft.com/office/word/2010/wordprocessingShape" mc:Ignorable="w14 w15 w16se w16cid w16 w16cex wp14">
   <w:abstractNum w:abstractNumId="0" w15:restartNumberingAfterBreak="0">
     <w:nsid w:val="57454512"/>
     <w:multiLevelType w:val="multilevel"/>
@@ -3861,7 +3430,7 @@
 </file>
 
 <file path=word/styles.xml><?xml version="1.0" encoding="utf-8"?>
-<w:styles xmlns:mc="http://schemas.openxmlformats.org/markup-compatibility/2006" xmlns:r="http://schemas.openxmlformats.org/officeDocument/2006/relationships" xmlns:w="http://schemas.openxmlformats.org/wordprocessingml/2006/main" xmlns:w14="http://schemas.microsoft.com/office/word/2010/wordml" xmlns:w15="http://schemas.microsoft.com/office/word/2012/wordml" xmlns:w16cid="http://schemas.microsoft.com/office/word/2016/wordml/cid" xmlns:w16se="http://schemas.microsoft.com/office/word/2015/wordml/symex" mc:Ignorable="w14 w15 w16se w16cid">
+<w:styles xmlns:mc="http://schemas.openxmlformats.org/markup-compatibility/2006" xmlns:r="http://schemas.openxmlformats.org/officeDocument/2006/relationships" xmlns:w="http://schemas.openxmlformats.org/wordprocessingml/2006/main" xmlns:w14="http://schemas.microsoft.com/office/word/2010/wordml" xmlns:w15="http://schemas.microsoft.com/office/word/2012/wordml" xmlns:w16cex="http://schemas.microsoft.com/office/word/2018/wordml/cex" xmlns:w16cid="http://schemas.microsoft.com/office/word/2016/wordml/cid" xmlns:w16="http://schemas.microsoft.com/office/word/2018/wordml" xmlns:w16se="http://schemas.microsoft.com/office/word/2015/wordml/symex" mc:Ignorable="w14 w15 w16se w16cid w16 w16cex">
   <w:docDefaults>
     <w:rPrDefault>
       <w:rPr>
@@ -4620,6 +4189,12 @@
 </file>
 
 <file path=customXml/item1.xml><?xml version="1.0" encoding="utf-8"?>
+<p:properties xmlns:p="http://schemas.microsoft.com/office/2006/metadata/properties" xmlns:xsi="http://www.w3.org/2001/XMLSchema-instance" xmlns:pc="http://schemas.microsoft.com/office/infopath/2007/PartnerControls">
+  <documentManagement/>
+</p:properties>
+</file>
+
+<file path=customXml/item2.xml><?xml version="1.0" encoding="utf-8"?>
 <ct:contentTypeSchema xmlns:ct="http://schemas.microsoft.com/office/2006/metadata/contentType" xmlns:ma="http://schemas.microsoft.com/office/2006/metadata/properties/metaAttributes" ct:_="" ma:_="" ma:contentTypeName="Dokument" ma:contentTypeID="0x010100D087AE962150E341829D83F1B49B7FA7" ma:contentTypeVersion="7" ma:contentTypeDescription="Opret et nyt dokument." ma:contentTypeScope="" ma:versionID="9968a5d3cf7795acf5a68ba5affe55aa">
   <xsd:schema xmlns:xsd="http://www.w3.org/2001/XMLSchema" xmlns:xs="http://www.w3.org/2001/XMLSchema" xmlns:p="http://schemas.microsoft.com/office/2006/metadata/properties" xmlns:ns2="64124355-cabc-4b7d-957b-ceba7f756cb5" xmlns:ns3="86ce603d-f463-4e75-b7e9-131a97709bff" targetNamespace="http://schemas.microsoft.com/office/2006/metadata/properties" ma:root="true" ma:fieldsID="b80cb9261f8277f360bf6000c0233e08" ns2:_="" ns3:_="">
     <xsd:import namespace="64124355-cabc-4b7d-957b-ceba7f756cb5"/>
@@ -4802,12 +4377,6 @@
 </ct:contentTypeSchema>
 </file>
 
-<file path=customXml/item2.xml><?xml version="1.0" encoding="utf-8"?>
-<p:properties xmlns:p="http://schemas.microsoft.com/office/2006/metadata/properties" xmlns:xsi="http://www.w3.org/2001/XMLSchema-instance" xmlns:pc="http://schemas.microsoft.com/office/infopath/2007/PartnerControls">
-  <documentManagement/>
-</p:properties>
-</file>
-
 <file path=customXml/item3.xml><?xml version="1.0" encoding="utf-8"?>
 <?mso-contentType ?>
 <FormTemplates xmlns="http://schemas.microsoft.com/sharepoint/v3/contenttype/forms">
@@ -4818,6 +4387,15 @@
 </file>
 
 <file path=customXml/itemProps1.xml><?xml version="1.0" encoding="utf-8"?>
+<ds:datastoreItem xmlns:ds="http://schemas.openxmlformats.org/officeDocument/2006/customXml" ds:itemID="{081A9CF8-D15C-4737-A7C9-F65AE7914E23}">
+  <ds:schemaRefs>
+    <ds:schemaRef ds:uri="http://schemas.microsoft.com/office/2006/metadata/properties"/>
+    <ds:schemaRef ds:uri="http://schemas.microsoft.com/office/infopath/2007/PartnerControls"/>
+  </ds:schemaRefs>
+</ds:datastoreItem>
+</file>
+
+<file path=customXml/itemProps2.xml><?xml version="1.0" encoding="utf-8"?>
 <ds:datastoreItem xmlns:ds="http://schemas.openxmlformats.org/officeDocument/2006/customXml" ds:itemID="{17EC70BB-6AE2-4AE0-B9C2-20D42018D473}">
   <ds:schemaRefs>
     <ds:schemaRef ds:uri="http://schemas.microsoft.com/office/2006/metadata/contentType"/>
@@ -4836,23 +4414,6 @@
 </ds:datastoreItem>
 </file>
 
-<file path=customXml/itemProps2.xml><?xml version="1.0" encoding="utf-8"?>
-<ds:datastoreItem xmlns:ds="http://schemas.openxmlformats.org/officeDocument/2006/customXml" ds:itemID="{081A9CF8-D15C-4737-A7C9-F65AE7914E23}">
-  <ds:schemaRefs>
-    <ds:schemaRef ds:uri="http://schemas.openxmlformats.org/package/2006/metadata/core-properties"/>
-    <ds:schemaRef ds:uri="http://purl.org/dc/dcmitype/"/>
-    <ds:schemaRef ds:uri="http://purl.org/dc/elements/1.1/"/>
-    <ds:schemaRef ds:uri="64124355-cabc-4b7d-957b-ceba7f756cb5"/>
-    <ds:schemaRef ds:uri="http://schemas.microsoft.com/office/2006/documentManagement/types"/>
-    <ds:schemaRef ds:uri="http://schemas.microsoft.com/office/infopath/2007/PartnerControls"/>
-    <ds:schemaRef ds:uri="86ce603d-f463-4e75-b7e9-131a97709bff"/>
-    <ds:schemaRef ds:uri="http://schemas.microsoft.com/office/2006/metadata/properties"/>
-    <ds:schemaRef ds:uri="http://www.w3.org/XML/1998/namespace"/>
-    <ds:schemaRef ds:uri="http://purl.org/dc/terms/"/>
-  </ds:schemaRefs>
-</ds:datastoreItem>
-</file>
-
 <file path=customXml/itemProps3.xml><?xml version="1.0" encoding="utf-8"?>
 <ds:datastoreItem xmlns:ds="http://schemas.openxmlformats.org/officeDocument/2006/customXml" ds:itemID="{E3297AE9-5C96-4D65-AABC-A5C4CA5A4C3B}">
   <ds:schemaRefs>

</xml_diff>